<commit_message>
small change release note
</commit_message>
<xml_diff>
--- a/docs/ldpaa_aiop_sl_alpha_v0_4_4_rel_notes.docx
+++ b/docs/ldpaa_aiop_sl_alpha_v0_4_4_rel_notes.docx
@@ -5465,105 +5465,6 @@
         <w:t>)</w:t>
       </w:r>
     </w:p>
-    <w:p>
-      <w:pPr>
-        <w:pStyle w:val="ListParagraph"/>
-        <w:numPr>
-          <w:ilvl w:val="0"/>
-          <w:numId w:val="7"/>
-        </w:numPr>
-        <w:rPr>
-          <w:color w:val="FF0000"/>
-        </w:rPr>
-      </w:pPr>
-      <w:r>
-        <w:rPr>
-          <w:color w:val="FF0000"/>
-        </w:rPr>
-        <w:t xml:space="preserve">Multi-Core: </w:t>
-      </w:r>
-      <w:r>
-        <w:rPr>
-          <w:color w:val="FF0000"/>
-        </w:rPr>
-        <w:t>It is not currently possible to run single-core due to tool limitation.  (When running in AIOP-MC integrated e</w:t>
-      </w:r>
-      <w:r>
-        <w:rPr>
-          <w:color w:val="FF0000"/>
-        </w:rPr>
-        <w:t xml:space="preserve">nvironment, </w:t>
-      </w:r>
-      <w:proofErr w:type="spellStart"/>
-      <w:r>
-        <w:rPr>
-          <w:color w:val="FF0000"/>
-        </w:rPr>
-        <w:t>aiop.num_</w:t>
-      </w:r>
-      <w:proofErr w:type="gramStart"/>
-      <w:r>
-        <w:rPr>
-          <w:color w:val="FF0000"/>
-        </w:rPr>
-        <w:t>cores</w:t>
-      </w:r>
-      <w:proofErr w:type="spellEnd"/>
-      <w:r>
-        <w:rPr>
-          <w:color w:val="FF0000"/>
-        </w:rPr>
-        <w:t xml:space="preserve">  can</w:t>
-      </w:r>
-      <w:r>
-        <w:rPr>
-          <w:color w:val="FF0000"/>
-        </w:rPr>
-        <w:t>not</w:t>
-      </w:r>
-      <w:proofErr w:type="gramEnd"/>
-      <w:r>
-        <w:rPr>
-          <w:color w:val="FF0000"/>
-        </w:rPr>
-        <w:t xml:space="preserve"> be set to 1.) (ENGR00313823)</w:t>
-      </w:r>
-      <w:r>
-        <w:rPr>
-          <w:color w:val="FF0000"/>
-        </w:rPr>
-        <w:t xml:space="preserve"> </w:t>
-      </w:r>
-      <w:r>
-        <w:rPr>
-          <w:color w:val="000000" w:themeColor="text1"/>
-        </w:rPr>
-        <w:sym w:font="Wingdings" w:char="F0E0"/>
-      </w:r>
-      <w:r>
-        <w:rPr>
-          <w:color w:val="000000" w:themeColor="text1"/>
-        </w:rPr>
-        <w:t xml:space="preserve"> </w:t>
-      </w:r>
-      <w:r>
-        <w:rPr>
-          <w:color w:val="000000" w:themeColor="text1"/>
-        </w:rPr>
-        <w:t>The t</w:t>
-      </w:r>
-      <w:r>
-        <w:rPr>
-          <w:color w:val="000000" w:themeColor="text1"/>
-        </w:rPr>
-        <w:t>icket is closed</w:t>
-      </w:r>
-    </w:p>
-    <w:p>
-      <w:pPr>
-        <w:ind w:left="1080"/>
-      </w:pPr>
-    </w:p>
     <w:p/>
     <w:p>
       <w:pPr>
@@ -8105,7 +8006,7 @@
         <w:rStyle w:val="PageNumber"/>
         <w:noProof/>
       </w:rPr>
-      <w:t>6</w:t>
+      <w:t>5</w:t>
     </w:r>
     <w:r>
       <w:rPr>
@@ -11002,7 +10903,7 @@
 </file>
 
 <file path=customXml/itemProps1.xml><?xml version="1.0" encoding="utf-8"?>
-<ds:datastoreItem xmlns:ds="http://schemas.openxmlformats.org/officeDocument/2006/customXml" ds:itemID="{FA8703BC-60E7-469C-BDD2-D2267A482B72}">
+<ds:datastoreItem xmlns:ds="http://schemas.openxmlformats.org/officeDocument/2006/customXml" ds:itemID="{F5628ADC-0708-4C3D-AF81-9E85D0B88B34}">
   <ds:schemaRefs>
     <ds:schemaRef ds:uri="http://schemas.openxmlformats.org/officeDocument/2006/bibliography"/>
   </ds:schemaRefs>

</xml_diff>